<commit_message>
Feat: Se añadio el logo en los documentos.M.I
</commit_message>
<xml_diff>
--- a/Especificacion De Requisitos/PT-ERS-01-EspecificaciónDeRequisitosDeSoftware.docx
+++ b/Especificacion De Requisitos/PT-ERS-01-EspecificaciónDeRequisitosDeSoftware.docx
@@ -322,7 +322,23 @@
           <w:szCs w:val="24"/>
         </w:rPr>
         <w:tab/>
-        <w:t>SpaceParking</w:t>
+        <w:t>Space</w:t>
+      </w:r>
+      <w:r>
+        <w:rPr>
+          <w:rFonts w:ascii="Tahoma" w:eastAsia="Tahoma" w:hAnsi="Tahoma" w:cs="Tahoma"/>
+          <w:sz w:val="24"/>
+          <w:szCs w:val="24"/>
+        </w:rPr>
+        <w:t xml:space="preserve"> </w:t>
+      </w:r>
+      <w:r>
+        <w:rPr>
+          <w:rFonts w:ascii="Tahoma" w:eastAsia="Tahoma" w:hAnsi="Tahoma" w:cs="Tahoma"/>
+          <w:sz w:val="24"/>
+          <w:szCs w:val="24"/>
+        </w:rPr>
+        <w:t>Parking</w:t>
       </w:r>
     </w:p>
     <w:p>
@@ -798,7 +814,6 @@
           <w:sz w:val="24"/>
           <w:szCs w:val="24"/>
         </w:rPr>
-        <w:lastRenderedPageBreak/>
         <w:t>HISTORIAL DE REVISIÓN</w:t>
       </w:r>
     </w:p>
@@ -6598,7 +6613,6 @@
           <w:sz w:val="24"/>
           <w:szCs w:val="24"/>
         </w:rPr>
-        <w:lastRenderedPageBreak/>
         <w:t>1.4 Responsables e involucrados</w:t>
       </w:r>
       <w:bookmarkEnd w:id="9"/>
@@ -7264,6 +7278,70 @@
     </w:p>
     <w:p>
       <w:pPr>
+        <w:rPr>
+          <w:rFonts w:cs="Arial"/>
+          <w:szCs w:val="20"/>
+        </w:rPr>
+      </w:pPr>
+    </w:p>
+    <w:p>
+      <w:pPr>
+        <w:rPr>
+          <w:rFonts w:cs="Arial"/>
+          <w:szCs w:val="20"/>
+        </w:rPr>
+      </w:pPr>
+    </w:p>
+    <w:p>
+      <w:pPr>
+        <w:rPr>
+          <w:rFonts w:cs="Arial"/>
+          <w:szCs w:val="20"/>
+        </w:rPr>
+      </w:pPr>
+    </w:p>
+    <w:p>
+      <w:pPr>
+        <w:rPr>
+          <w:rFonts w:cs="Arial"/>
+          <w:szCs w:val="20"/>
+        </w:rPr>
+      </w:pPr>
+    </w:p>
+    <w:p>
+      <w:pPr>
+        <w:rPr>
+          <w:rFonts w:cs="Arial"/>
+          <w:szCs w:val="20"/>
+        </w:rPr>
+      </w:pPr>
+    </w:p>
+    <w:p>
+      <w:pPr>
+        <w:rPr>
+          <w:rFonts w:cs="Arial"/>
+          <w:szCs w:val="20"/>
+        </w:rPr>
+      </w:pPr>
+    </w:p>
+    <w:p>
+      <w:pPr>
+        <w:rPr>
+          <w:rFonts w:cs="Arial"/>
+          <w:szCs w:val="20"/>
+        </w:rPr>
+      </w:pPr>
+    </w:p>
+    <w:p>
+      <w:pPr>
+        <w:rPr>
+          <w:rFonts w:cs="Arial"/>
+          <w:szCs w:val="20"/>
+        </w:rPr>
+      </w:pPr>
+    </w:p>
+    <w:p>
+      <w:pPr>
         <w:pStyle w:val="Ttulo3"/>
         <w:rPr>
           <w:rFonts w:eastAsia="Arial" w:cs="Arial"/>
@@ -7280,10 +7358,12 @@
           <w:sz w:val="24"/>
           <w:szCs w:val="24"/>
         </w:rPr>
+        <w:lastRenderedPageBreak/>
         <w:t>2.1.1 Interfaces del usuario</w:t>
       </w:r>
       <w:bookmarkEnd w:id="14"/>
     </w:p>
+    <w:p/>
     <w:p>
       <w:pPr>
         <w:numPr>
@@ -7555,7 +7635,6 @@
           <w:color w:val="000000"/>
           <w:szCs w:val="20"/>
         </w:rPr>
-        <w:lastRenderedPageBreak/>
         <w:t>Home</w:t>
       </w:r>
       <w:r>
@@ -7883,6 +7962,7 @@
           <w:sz w:val="24"/>
           <w:szCs w:val="24"/>
         </w:rPr>
+        <w:lastRenderedPageBreak/>
         <w:t>2.1.2 Mapa de Navegación</w:t>
       </w:r>
       <w:bookmarkEnd w:id="15"/>
@@ -8133,6 +8213,7 @@
           <w:sz w:val="24"/>
           <w:szCs w:val="24"/>
         </w:rPr>
+        <w:lastRenderedPageBreak/>
         <w:t>2.2.1 Funciones del producto</w:t>
       </w:r>
       <w:bookmarkEnd w:id="17"/>
@@ -8676,7 +8757,6 @@
           <w:sz w:val="24"/>
           <w:szCs w:val="24"/>
         </w:rPr>
-        <w:lastRenderedPageBreak/>
         <w:t xml:space="preserve">2.2.1.2.1 </w:t>
       </w:r>
       <w:r>
@@ -8765,6 +8845,7 @@
           <w:sz w:val="24"/>
           <w:szCs w:val="24"/>
         </w:rPr>
+        <w:lastRenderedPageBreak/>
         <w:t>2.2.1.2.1.1 Realizar reserva (Space User)</w:t>
       </w:r>
       <w:bookmarkEnd w:id="28"/>
@@ -9716,7 +9797,6 @@
                 <w:color w:val="000000"/>
                 <w:szCs w:val="20"/>
               </w:rPr>
-              <w:lastRenderedPageBreak/>
               <w:t xml:space="preserve">     RF4.1.1.1 – Gestionar estados de disponibilidad</w:t>
             </w:r>
           </w:p>
@@ -10149,6 +10229,7 @@
                 <w:color w:val="000000"/>
                 <w:szCs w:val="20"/>
               </w:rPr>
+              <w:lastRenderedPageBreak/>
               <w:t xml:space="preserve">        RF5.1 – Home</w:t>
             </w:r>
           </w:p>
@@ -11780,16 +11861,7 @@
                 <w:szCs w:val="20"/>
                 <w:highlight w:val="white"/>
               </w:rPr>
-              <w:t xml:space="preserve">, si alguno de los </w:t>
-            </w:r>
-            <w:r>
-              <w:rPr>
-                <w:rFonts w:eastAsia="Arial" w:cs="Arial"/>
-                <w:szCs w:val="20"/>
-                <w:highlight w:val="white"/>
-              </w:rPr>
-              <w:lastRenderedPageBreak/>
-              <w:t>campos se encuentra vacío nuestro usuario no podrá acceder a los servicios de este.</w:t>
+              <w:t>, si alguno de los campos se encuentra vacío nuestro usuario no podrá acceder a los servicios de este.</w:t>
             </w:r>
           </w:p>
         </w:tc>
@@ -11826,7 +11898,6 @@
                 <w:color w:val="000000"/>
                 <w:szCs w:val="20"/>
               </w:rPr>
-              <w:lastRenderedPageBreak/>
               <w:t>Prioridad</w:t>
             </w:r>
           </w:p>
@@ -12989,7 +13060,6 @@
                 <w:color w:val="000000"/>
                 <w:szCs w:val="20"/>
               </w:rPr>
-              <w:lastRenderedPageBreak/>
               <w:t>Descripción</w:t>
             </w:r>
           </w:p>
@@ -13026,7 +13096,17 @@
                 <w:szCs w:val="20"/>
                 <w:highlight w:val="white"/>
               </w:rPr>
-              <w:t>En este tipo de cuenta el usuario podrá acceder a las funcionalidades para observar o realizar reservas para alojar su vehículo.</w:t>
+              <w:t xml:space="preserve">En este tipo de cuenta el usuario podrá acceder a las funcionalidades para observar o realizar reservas para </w:t>
+            </w:r>
+            <w:r>
+              <w:rPr>
+                <w:rFonts w:eastAsia="Arial" w:cs="Arial"/>
+                <w:iCs/>
+                <w:szCs w:val="20"/>
+                <w:highlight w:val="white"/>
+              </w:rPr>
+              <w:lastRenderedPageBreak/>
+              <w:t>alojar su vehículo.</w:t>
             </w:r>
           </w:p>
           <w:p>
@@ -13174,7 +13254,23 @@
                 <w:color w:val="000000"/>
                 <w:szCs w:val="20"/>
               </w:rPr>
-              <w:t xml:space="preserve"> El usuario podrá ver cuantos espacios disponibles tiene cada uno de los parqueaderos en ese momento.</w:t>
+              <w:t xml:space="preserve"> El usuario podrá ver </w:t>
+            </w:r>
+            <w:r>
+              <w:rPr>
+                <w:rFonts w:eastAsia="Arial" w:cs="Arial"/>
+                <w:color w:val="000000"/>
+                <w:szCs w:val="20"/>
+              </w:rPr>
+              <w:t>cuántos</w:t>
+            </w:r>
+            <w:r>
+              <w:rPr>
+                <w:rFonts w:eastAsia="Arial" w:cs="Arial"/>
+                <w:color w:val="000000"/>
+                <w:szCs w:val="20"/>
+              </w:rPr>
+              <w:t xml:space="preserve"> espacios disponibles tiene cada uno de los parqueaderos en ese momento.</w:t>
             </w:r>
           </w:p>
           <w:p>
@@ -13608,6 +13704,7 @@
                 <w:color w:val="000000"/>
                 <w:szCs w:val="20"/>
               </w:rPr>
+              <w:lastRenderedPageBreak/>
               <w:t>Prioridad</w:t>
             </w:r>
           </w:p>
@@ -14807,7 +14904,29 @@
           <w:szCs w:val="20"/>
           <w:highlight w:val="white"/>
         </w:rPr>
-        <w:t>Describa los requerimientos no funcionales para este documento. Los requerimientos no funcionales tienen que ver con las características que de una u otra forma puedan limitar el sistema como son: el rendimiento (en tiempo y espacio), confiabilidad, interfaces, fiabilidad (robustez del sistema, disponibilidad de equipo), mantenimiento, seguridad, portabilidad, estándares, etc. Se deberá indicar el código del requisito acompañado de su nombre ej:</w:t>
+        <w:t xml:space="preserve">Describa los requerimientos no funcionales para este documento. Los requerimientos no funcionales tienen que ver con las características que de una u otra forma puedan limitar el sistema como son: el rendimiento (en tiempo y espacio), confiabilidad, interfaces, fiabilidad (robustez del sistema, disponibilidad de equipo), mantenimiento, seguridad, portabilidad, estándares, etc. Se deberá indicar el código del requisito acompañado de su nombre </w:t>
+      </w:r>
+      <w:proofErr w:type="spellStart"/>
+      <w:r>
+        <w:rPr>
+          <w:rFonts w:eastAsia="Arial" w:cs="Arial"/>
+          <w:i/>
+          <w:color w:val="0000FF"/>
+          <w:szCs w:val="20"/>
+          <w:highlight w:val="white"/>
+        </w:rPr>
+        <w:t>ej</w:t>
+      </w:r>
+      <w:proofErr w:type="spellEnd"/>
+      <w:r>
+        <w:rPr>
+          <w:rFonts w:eastAsia="Arial" w:cs="Arial"/>
+          <w:i/>
+          <w:color w:val="0000FF"/>
+          <w:szCs w:val="20"/>
+          <w:highlight w:val="white"/>
+        </w:rPr>
+        <w:t>:</w:t>
       </w:r>
     </w:p>
     <w:p>
@@ -14942,7 +15061,18 @@
           <w:szCs w:val="20"/>
           <w:highlight w:val="white"/>
         </w:rPr>
-        <w:t>RNF02 – Manuales de usuario: El sistema debe contar con manuales de usuario estructurados adecuadamente dentro de la aplicación.</w:t>
+        <w:t xml:space="preserve">RNF02 – Manuales de usuario: El sistema debe contar con manuales de usuario estructurados </w:t>
+      </w:r>
+      <w:r>
+        <w:rPr>
+          <w:rFonts w:eastAsia="Arial" w:cs="Arial"/>
+          <w:i/>
+          <w:color w:val="0000FF"/>
+          <w:szCs w:val="20"/>
+          <w:highlight w:val="white"/>
+        </w:rPr>
+        <w:lastRenderedPageBreak/>
+        <w:t>adecuadamente dentro de la aplicación.</w:t>
       </w:r>
     </w:p>
     <w:p>
@@ -14993,7 +15123,6 @@
                 <w:rFonts w:eastAsia="Arial" w:cs="Arial"/>
                 <w:b/>
               </w:rPr>
-              <w:lastRenderedPageBreak/>
               <w:t>Código – Nombre</w:t>
             </w:r>
           </w:p>
@@ -15796,6 +15925,7 @@
                 <w:sz w:val="24"/>
                 <w:szCs w:val="24"/>
               </w:rPr>
+              <w:lastRenderedPageBreak/>
               <w:t>Portabilidad</w:t>
             </w:r>
             <w:bookmarkEnd w:id="47"/>
@@ -15904,7 +16034,6 @@
                 <w:sz w:val="24"/>
                 <w:szCs w:val="24"/>
               </w:rPr>
-              <w:lastRenderedPageBreak/>
               <w:t>Mantenibilidad</w:t>
             </w:r>
             <w:bookmarkEnd w:id="48"/>
@@ -16212,7 +16341,23 @@
           <w:rFonts w:eastAsia="Arial" w:cs="Arial"/>
           <w:szCs w:val="20"/>
         </w:rPr>
-        <w:t xml:space="preserve">, dicho articulo nos comenta acerca de la </w:t>
+        <w:t xml:space="preserve">, dicho </w:t>
+      </w:r>
+      <w:proofErr w:type="spellStart"/>
+      <w:r>
+        <w:rPr>
+          <w:rFonts w:eastAsia="Arial" w:cs="Arial"/>
+          <w:szCs w:val="20"/>
+        </w:rPr>
+        <w:t>articulo</w:t>
+      </w:r>
+      <w:proofErr w:type="spellEnd"/>
+      <w:r>
+        <w:rPr>
+          <w:rFonts w:eastAsia="Arial" w:cs="Arial"/>
+          <w:szCs w:val="20"/>
+        </w:rPr>
+        <w:t xml:space="preserve"> nos comenta acerca de la </w:t>
       </w:r>
       <w:r>
         <w:rPr>
@@ -16461,23 +16606,21 @@
           </w:pPr>
           <w:r>
             <w:rPr>
-              <w:rFonts w:ascii="LiberationSans" w:hAnsi="LiberationSans"/>
-              <w:b/>
               <w:noProof/>
             </w:rPr>
             <w:drawing>
-              <wp:anchor distT="0" distB="0" distL="0" distR="0" simplePos="0" relativeHeight="251657216" behindDoc="0" locked="0" layoutInCell="1" allowOverlap="1" wp14:anchorId="17EEFD57" wp14:editId="4679BC43">
+              <wp:anchor distT="0" distB="0" distL="114300" distR="114300" simplePos="0" relativeHeight="251658240" behindDoc="1" locked="0" layoutInCell="1" allowOverlap="1" wp14:anchorId="689339DF" wp14:editId="390DB2AF">
                 <wp:simplePos x="0" y="0"/>
                 <wp:positionH relativeFrom="column">
-                  <wp:posOffset>695960</wp:posOffset>
+                  <wp:posOffset>303530</wp:posOffset>
                 </wp:positionH>
                 <wp:positionV relativeFrom="paragraph">
-                  <wp:posOffset>-37465</wp:posOffset>
+                  <wp:posOffset>128270</wp:posOffset>
                 </wp:positionV>
-                <wp:extent cx="614680" cy="563880"/>
-                <wp:effectExtent l="0" t="0" r="0" b="7620"/>
-                <wp:wrapSquare wrapText="largest"/>
-                <wp:docPr id="2" name="Imagen2"/>
+                <wp:extent cx="1400175" cy="933450"/>
+                <wp:effectExtent l="0" t="0" r="9525" b="0"/>
+                <wp:wrapTopAndBottom/>
+                <wp:docPr id="1" name="Imagen 1"/>
                 <wp:cNvGraphicFramePr>
                   <a:graphicFrameLocks xmlns:a="http://schemas.openxmlformats.org/drawingml/2006/main" noChangeAspect="1"/>
                 </wp:cNvGraphicFramePr>
@@ -16485,99 +16628,45 @@
                   <a:graphicData uri="http://schemas.openxmlformats.org/drawingml/2006/picture">
                     <pic:pic xmlns:pic="http://schemas.openxmlformats.org/drawingml/2006/picture">
                       <pic:nvPicPr>
-                        <pic:cNvPr id="1" name="Imagen2"/>
+                        <pic:cNvPr id="0" name="Picture 1"/>
                         <pic:cNvPicPr>
                           <a:picLocks noChangeAspect="1" noChangeArrowheads="1"/>
                         </pic:cNvPicPr>
                       </pic:nvPicPr>
-                      <pic:blipFill>
-                        <a:blip r:embed="rId1"/>
-                        <a:stretch>
-                          <a:fillRect/>
-                        </a:stretch>
+                      <pic:blipFill rotWithShape="1">
+                        <a:blip r:embed="rId1">
+                          <a:extLst>
+                            <a:ext uri="{28A0092B-C50C-407E-A947-70E740481C1C}">
+                              <a14:useLocalDpi xmlns:a14="http://schemas.microsoft.com/office/drawing/2010/main" val="0"/>
+                            </a:ext>
+                          </a:extLst>
+                        </a:blip>
+                        <a:srcRect l="7018" t="22221" r="7018" b="20469"/>
+                        <a:stretch/>
                       </pic:blipFill>
                       <pic:spPr bwMode="auto">
                         <a:xfrm>
                           <a:off x="0" y="0"/>
-                          <a:ext cx="614680" cy="563880"/>
+                          <a:ext cx="1400175" cy="933450"/>
                         </a:xfrm>
                         <a:prstGeom prst="rect">
                           <a:avLst/>
                         </a:prstGeom>
+                        <a:noFill/>
+                        <a:ln>
+                          <a:noFill/>
+                        </a:ln>
+                        <a:extLst>
+                          <a:ext uri="{53640926-AAD7-44D8-BBD7-CCE9431645EC}">
+                            <a14:shadowObscured xmlns:a14="http://schemas.microsoft.com/office/drawing/2010/main"/>
+                          </a:ext>
+                        </a:extLst>
                       </pic:spPr>
                     </pic:pic>
                   </a:graphicData>
                 </a:graphic>
-                <wp14:sizeRelH relativeFrom="margin">
-                  <wp14:pctWidth>0</wp14:pctWidth>
-                </wp14:sizeRelH>
-                <wp14:sizeRelV relativeFrom="margin">
-                  <wp14:pctHeight>0</wp14:pctHeight>
-                </wp14:sizeRelV>
               </wp:anchor>
             </w:drawing>
-          </w:r>
-          <w:r>
-            <w:rPr>
-              <w:rFonts w:ascii="Tahoma" w:eastAsia="Tahoma" w:hAnsi="Tahoma" w:cs="Tahoma"/>
-              <w:b/>
-              <w:color w:val="000000"/>
-              <w:sz w:val="16"/>
-              <w:szCs w:val="16"/>
-            </w:rPr>
-            <w:br/>
-          </w:r>
-        </w:p>
-        <w:p>
-          <w:pPr>
-            <w:pBdr>
-              <w:top w:val="nil"/>
-              <w:left w:val="nil"/>
-              <w:bottom w:val="nil"/>
-              <w:right w:val="nil"/>
-              <w:between w:val="nil"/>
-            </w:pBdr>
-            <w:spacing w:after="0" w:line="240" w:lineRule="auto"/>
-            <w:jc w:val="center"/>
-          </w:pPr>
-        </w:p>
-        <w:p>
-          <w:pPr>
-            <w:pBdr>
-              <w:top w:val="nil"/>
-              <w:left w:val="nil"/>
-              <w:bottom w:val="nil"/>
-              <w:right w:val="nil"/>
-              <w:between w:val="nil"/>
-            </w:pBdr>
-            <w:spacing w:after="0" w:line="240" w:lineRule="auto"/>
-            <w:jc w:val="center"/>
-          </w:pPr>
-        </w:p>
-        <w:p>
-          <w:pPr>
-            <w:pBdr>
-              <w:top w:val="nil"/>
-              <w:left w:val="nil"/>
-              <w:bottom w:val="nil"/>
-              <w:right w:val="nil"/>
-              <w:between w:val="nil"/>
-            </w:pBdr>
-            <w:spacing w:after="0" w:line="240" w:lineRule="auto"/>
-            <w:jc w:val="center"/>
-            <w:rPr>
-              <w:rFonts w:ascii="Tahoma" w:eastAsia="Tahoma" w:hAnsi="Tahoma" w:cs="Tahoma"/>
-              <w:b/>
-              <w:color w:val="000000"/>
-              <w:sz w:val="16"/>
-              <w:szCs w:val="16"/>
-            </w:rPr>
-          </w:pPr>
-          <w:r>
-            <w:t>&lt;Espaci</w:t>
-          </w:r>
-          <w:r>
-            <w:t>o para el logo&gt;</w:t>
           </w:r>
         </w:p>
       </w:tc>

</xml_diff>